<commit_message>
Messed with presentation stuff, and was able to fix the quit game issue with the prototype (thanks to Zilch-Master Supreme Johannes). Still working on the dynamic HUD problem, but will probably use default positions for presentation just in case.
</commit_message>
<xml_diff>
--- a/Shared Files/Segment Presentation_Handout.docx
+++ b/Shared Files/Segment Presentation_Handout.docx
@@ -6,8 +6,18 @@
       <w:pPr>
         <w:spacing w:after="0" w:line="240" w:lineRule="auto"/>
         <w:jc w:val="center"/>
-      </w:pPr>
-      <w:r>
+        <w:rPr>
+          <w:b/>
+          <w:sz w:val="28"/>
+          <w:szCs w:val="28"/>
+        </w:rPr>
+      </w:pPr>
+      <w:r>
+        <w:rPr>
+          <w:b/>
+          <w:sz w:val="28"/>
+          <w:szCs w:val="28"/>
+        </w:rPr>
         <w:t>Segment Prototype (Fall 2015)</w:t>
       </w:r>
     </w:p>
@@ -16,7 +26,13 @@
         <w:spacing w:after="0" w:line="240" w:lineRule="auto"/>
       </w:pPr>
       <w:r>
-        <w:t xml:space="preserve">Game Name: </w:t>
+        <w:rPr>
+          <w:b/>
+        </w:rPr>
+        <w:t>Game Name</w:t>
+      </w:r>
+      <w:r>
+        <w:t xml:space="preserve">: </w:t>
       </w:r>
       <w:proofErr w:type="spellStart"/>
       <w:r>
@@ -29,7 +45,50 @@
         <w:spacing w:after="0" w:line="240" w:lineRule="auto"/>
       </w:pPr>
       <w:r>
-        <w:t>Team Name: S.W.O.L.E. Team 6</w:t>
+        <w:rPr>
+          <w:b/>
+        </w:rPr>
+        <w:t>Team Name</w:t>
+      </w:r>
+      <w:r>
+        <w:t>: S.W.O.L.E. Team 6</w:t>
+      </w:r>
+    </w:p>
+    <w:p>
+      <w:pPr>
+        <w:spacing w:after="0" w:line="240" w:lineRule="auto"/>
+      </w:pPr>
+      <w:r>
+        <w:rPr>
+          <w:b/>
+        </w:rPr>
+        <w:t>Engine</w:t>
+      </w:r>
+      <w:r>
+        <w:t>: Custom</w:t>
+      </w:r>
+    </w:p>
+    <w:p>
+      <w:pPr>
+        <w:spacing w:after="0" w:line="240" w:lineRule="auto"/>
+      </w:pPr>
+      <w:r>
+        <w:rPr>
+          <w:b/>
+        </w:rPr>
+        <w:t>Team Size</w:t>
+      </w:r>
+      <w:r>
+        <w:t>: 6 (</w:t>
+      </w:r>
+      <w:r>
+        <w:t>and</w:t>
+      </w:r>
+      <w:r>
+        <w:t xml:space="preserve"> 2 artists)</w:t>
+      </w:r>
+      <w:r>
+        <w:t xml:space="preserve"> </w:t>
       </w:r>
     </w:p>
     <w:p>
@@ -44,45 +103,23 @@
       <w:pPr>
         <w:spacing w:after="0" w:line="240" w:lineRule="auto"/>
       </w:pPr>
-      <w:r>
-        <w:t>Engine: Custom</w:t>
-      </w:r>
-    </w:p>
-    <w:p>
-      <w:pPr>
-        <w:spacing w:after="0" w:line="240" w:lineRule="auto"/>
-      </w:pPr>
-      <w:r>
-        <w:t>Team Size: 6 (not including 2 artists)</w:t>
-      </w:r>
-    </w:p>
-    <w:p>
-      <w:pPr>
-        <w:spacing w:after="0" w:line="240" w:lineRule="auto"/>
-      </w:pPr>
-    </w:p>
-    <w:p>
-      <w:pPr>
-        <w:spacing w:after="0" w:line="240" w:lineRule="auto"/>
-      </w:pPr>
-      <w:r>
-        <w:t>Schedules by Person:</w:t>
-      </w:r>
-    </w:p>
-    <w:p>
-      <w:pPr>
-        <w:spacing w:after="0" w:line="240" w:lineRule="auto"/>
-      </w:pPr>
-    </w:p>
-    <w:p>
-      <w:pPr>
-        <w:spacing w:after="0" w:line="240" w:lineRule="auto"/>
-      </w:pPr>
-    </w:p>
-    <w:p>
-      <w:pPr>
-        <w:spacing w:after="0" w:line="240" w:lineRule="auto"/>
-      </w:pPr>
+    </w:p>
+    <w:p>
+      <w:pPr>
+        <w:spacing w:after="0" w:line="240" w:lineRule="auto"/>
+      </w:pPr>
+    </w:p>
+    <w:p>
+      <w:pPr>
+        <w:spacing w:after="0" w:line="240" w:lineRule="auto"/>
+      </w:pPr>
+    </w:p>
+    <w:p>
+      <w:pPr>
+        <w:spacing w:after="0" w:line="240" w:lineRule="auto"/>
+      </w:pPr>
+      <w:bookmarkStart w:id="0" w:name="_GoBack"/>
+      <w:bookmarkEnd w:id="0"/>
       <w:r>
         <w:t>Schedule by Week:</w:t>
       </w:r>
@@ -90,6 +127,1324 @@
         <w:t xml:space="preserve"> </w:t>
       </w:r>
     </w:p>
+    <w:tbl>
+      <w:tblPr>
+        <w:tblStyle w:val="TableGrid"/>
+        <w:tblW w:w="0" w:type="auto"/>
+        <w:tblLook w:val="04A0" w:firstRow="1" w:lastRow="0" w:firstColumn="1" w:lastColumn="0" w:noHBand="0" w:noVBand="1"/>
+      </w:tblPr>
+      <w:tblGrid>
+        <w:gridCol w:w="704"/>
+        <w:gridCol w:w="1170"/>
+        <w:gridCol w:w="1392"/>
+        <w:gridCol w:w="1403"/>
+        <w:gridCol w:w="1108"/>
+        <w:gridCol w:w="1202"/>
+        <w:gridCol w:w="1202"/>
+        <w:gridCol w:w="1169"/>
+      </w:tblGrid>
+      <w:tr>
+        <w:tc>
+          <w:tcPr>
+            <w:tcW w:w="731" w:type="dxa"/>
+          </w:tcPr>
+          <w:p>
+            <w:pPr>
+              <w:jc w:val="center"/>
+              <w:rPr>
+                <w:sz w:val="18"/>
+                <w:szCs w:val="18"/>
+              </w:rPr>
+            </w:pPr>
+          </w:p>
+        </w:tc>
+        <w:tc>
+          <w:tcPr>
+            <w:tcW w:w="1244" w:type="dxa"/>
+          </w:tcPr>
+          <w:p>
+            <w:pPr>
+              <w:jc w:val="center"/>
+              <w:rPr>
+                <w:b/>
+                <w:sz w:val="18"/>
+                <w:szCs w:val="18"/>
+              </w:rPr>
+            </w:pPr>
+            <w:r>
+              <w:rPr>
+                <w:b/>
+                <w:sz w:val="18"/>
+                <w:szCs w:val="18"/>
+              </w:rPr>
+              <w:t>Josh</w:t>
+            </w:r>
+          </w:p>
+        </w:tc>
+        <w:tc>
+          <w:tcPr>
+            <w:tcW w:w="1569" w:type="dxa"/>
+          </w:tcPr>
+          <w:p>
+            <w:pPr>
+              <w:jc w:val="center"/>
+              <w:rPr>
+                <w:b/>
+                <w:sz w:val="18"/>
+                <w:szCs w:val="18"/>
+              </w:rPr>
+            </w:pPr>
+            <w:r>
+              <w:rPr>
+                <w:b/>
+                <w:sz w:val="18"/>
+                <w:szCs w:val="18"/>
+              </w:rPr>
+              <w:t>Nolan</w:t>
+            </w:r>
+          </w:p>
+        </w:tc>
+        <w:tc>
+          <w:tcPr>
+            <w:tcW w:w="1165" w:type="dxa"/>
+          </w:tcPr>
+          <w:p>
+            <w:pPr>
+              <w:jc w:val="center"/>
+              <w:rPr>
+                <w:b/>
+                <w:sz w:val="18"/>
+                <w:szCs w:val="18"/>
+              </w:rPr>
+            </w:pPr>
+            <w:r>
+              <w:rPr>
+                <w:b/>
+                <w:sz w:val="18"/>
+                <w:szCs w:val="18"/>
+              </w:rPr>
+              <w:t>Mitch</w:t>
+            </w:r>
+          </w:p>
+        </w:tc>
+        <w:tc>
+          <w:tcPr>
+            <w:tcW w:w="1165" w:type="dxa"/>
+          </w:tcPr>
+          <w:p>
+            <w:pPr>
+              <w:jc w:val="center"/>
+              <w:rPr>
+                <w:b/>
+                <w:sz w:val="18"/>
+                <w:szCs w:val="18"/>
+              </w:rPr>
+            </w:pPr>
+            <w:proofErr w:type="spellStart"/>
+            <w:r>
+              <w:rPr>
+                <w:b/>
+                <w:sz w:val="18"/>
+                <w:szCs w:val="18"/>
+              </w:rPr>
+              <w:t>Conor</w:t>
+            </w:r>
+            <w:proofErr w:type="spellEnd"/>
+          </w:p>
+        </w:tc>
+        <w:tc>
+          <w:tcPr>
+            <w:tcW w:w="1165" w:type="dxa"/>
+          </w:tcPr>
+          <w:p>
+            <w:pPr>
+              <w:jc w:val="center"/>
+              <w:rPr>
+                <w:b/>
+                <w:sz w:val="18"/>
+                <w:szCs w:val="18"/>
+              </w:rPr>
+            </w:pPr>
+            <w:r>
+              <w:rPr>
+                <w:b/>
+                <w:sz w:val="18"/>
+                <w:szCs w:val="18"/>
+              </w:rPr>
+              <w:t>Gabe</w:t>
+            </w:r>
+          </w:p>
+        </w:tc>
+        <w:tc>
+          <w:tcPr>
+            <w:tcW w:w="1165" w:type="dxa"/>
+          </w:tcPr>
+          <w:p>
+            <w:pPr>
+              <w:jc w:val="center"/>
+              <w:rPr>
+                <w:b/>
+                <w:sz w:val="18"/>
+                <w:szCs w:val="18"/>
+              </w:rPr>
+            </w:pPr>
+            <w:proofErr w:type="spellStart"/>
+            <w:r>
+              <w:rPr>
+                <w:b/>
+                <w:sz w:val="18"/>
+                <w:szCs w:val="18"/>
+              </w:rPr>
+              <w:t>Jiangdi</w:t>
+            </w:r>
+            <w:proofErr w:type="spellEnd"/>
+          </w:p>
+        </w:tc>
+        <w:tc>
+          <w:tcPr>
+            <w:tcW w:w="1146" w:type="dxa"/>
+          </w:tcPr>
+          <w:p>
+            <w:pPr>
+              <w:jc w:val="center"/>
+              <w:rPr>
+                <w:b/>
+                <w:sz w:val="18"/>
+                <w:szCs w:val="18"/>
+              </w:rPr>
+            </w:pPr>
+            <w:r>
+              <w:rPr>
+                <w:b/>
+                <w:sz w:val="18"/>
+                <w:szCs w:val="18"/>
+              </w:rPr>
+              <w:t>Mariah &amp; Casey</w:t>
+            </w:r>
+          </w:p>
+        </w:tc>
+      </w:tr>
+      <w:tr>
+        <w:tc>
+          <w:tcPr>
+            <w:tcW w:w="731" w:type="dxa"/>
+          </w:tcPr>
+          <w:p>
+            <w:pPr>
+              <w:jc w:val="center"/>
+              <w:rPr>
+                <w:b/>
+                <w:sz w:val="18"/>
+                <w:szCs w:val="18"/>
+              </w:rPr>
+            </w:pPr>
+            <w:r>
+              <w:rPr>
+                <w:b/>
+                <w:sz w:val="18"/>
+                <w:szCs w:val="18"/>
+              </w:rPr>
+              <w:t>Week 10</w:t>
+            </w:r>
+          </w:p>
+        </w:tc>
+        <w:tc>
+          <w:tcPr>
+            <w:tcW w:w="1244" w:type="dxa"/>
+          </w:tcPr>
+          <w:p>
+            <w:pPr>
+              <w:jc w:val="center"/>
+              <w:rPr>
+                <w:sz w:val="18"/>
+                <w:szCs w:val="18"/>
+              </w:rPr>
+            </w:pPr>
+            <w:r>
+              <w:rPr>
+                <w:sz w:val="18"/>
+                <w:szCs w:val="18"/>
+              </w:rPr>
+              <w:t>Implement Actions</w:t>
+            </w:r>
+          </w:p>
+        </w:tc>
+        <w:tc>
+          <w:tcPr>
+            <w:tcW w:w="1569" w:type="dxa"/>
+          </w:tcPr>
+          <w:p>
+            <w:pPr>
+              <w:jc w:val="center"/>
+              <w:rPr>
+                <w:sz w:val="18"/>
+                <w:szCs w:val="18"/>
+              </w:rPr>
+            </w:pPr>
+            <w:r>
+              <w:rPr>
+                <w:sz w:val="18"/>
+                <w:szCs w:val="18"/>
+              </w:rPr>
+              <w:t xml:space="preserve">Extend GUI, </w:t>
+            </w:r>
+            <w:r>
+              <w:rPr>
+                <w:sz w:val="18"/>
+                <w:szCs w:val="18"/>
+              </w:rPr>
+              <w:t>T</w:t>
+            </w:r>
+            <w:r>
+              <w:rPr>
+                <w:sz w:val="18"/>
+                <w:szCs w:val="18"/>
+              </w:rPr>
+              <w:t xml:space="preserve">hreading </w:t>
+            </w:r>
+            <w:proofErr w:type="spellStart"/>
+            <w:r>
+              <w:rPr>
+                <w:sz w:val="18"/>
+                <w:szCs w:val="18"/>
+              </w:rPr>
+              <w:t>Lua</w:t>
+            </w:r>
+            <w:proofErr w:type="spellEnd"/>
+            <w:r>
+              <w:rPr>
+                <w:sz w:val="18"/>
+                <w:szCs w:val="18"/>
+              </w:rPr>
+              <w:t>, Redo Messaging</w:t>
+            </w:r>
+          </w:p>
+        </w:tc>
+        <w:tc>
+          <w:tcPr>
+            <w:tcW w:w="1165" w:type="dxa"/>
+          </w:tcPr>
+          <w:p>
+            <w:pPr>
+              <w:jc w:val="center"/>
+              <w:rPr>
+                <w:sz w:val="18"/>
+                <w:szCs w:val="18"/>
+              </w:rPr>
+            </w:pPr>
+            <w:r>
+              <w:rPr>
+                <w:sz w:val="18"/>
+                <w:szCs w:val="18"/>
+              </w:rPr>
+              <w:t xml:space="preserve">GUI </w:t>
+            </w:r>
+            <w:r>
+              <w:rPr>
+                <w:sz w:val="18"/>
+                <w:szCs w:val="18"/>
+              </w:rPr>
+              <w:t>D</w:t>
+            </w:r>
+            <w:r>
+              <w:rPr>
+                <w:sz w:val="18"/>
+                <w:szCs w:val="18"/>
+              </w:rPr>
+              <w:t xml:space="preserve">ocumentation, </w:t>
+            </w:r>
+            <w:r>
+              <w:rPr>
+                <w:sz w:val="18"/>
+                <w:szCs w:val="18"/>
+              </w:rPr>
+              <w:t>P</w:t>
+            </w:r>
+            <w:r>
+              <w:rPr>
+                <w:sz w:val="18"/>
+                <w:szCs w:val="18"/>
+              </w:rPr>
+              <w:t xml:space="preserve">rototype </w:t>
+            </w:r>
+            <w:r>
+              <w:rPr>
+                <w:sz w:val="18"/>
+                <w:szCs w:val="18"/>
+              </w:rPr>
+              <w:t>W</w:t>
+            </w:r>
+            <w:r>
+              <w:rPr>
+                <w:sz w:val="18"/>
+                <w:szCs w:val="18"/>
+              </w:rPr>
+              <w:t>rap-</w:t>
+            </w:r>
+            <w:r>
+              <w:rPr>
+                <w:sz w:val="18"/>
+                <w:szCs w:val="18"/>
+              </w:rPr>
+              <w:t>U</w:t>
+            </w:r>
+            <w:r>
+              <w:rPr>
+                <w:sz w:val="18"/>
+                <w:szCs w:val="18"/>
+              </w:rPr>
+              <w:t>p</w:t>
+            </w:r>
+          </w:p>
+        </w:tc>
+        <w:tc>
+          <w:tcPr>
+            <w:tcW w:w="1165" w:type="dxa"/>
+          </w:tcPr>
+          <w:p>
+            <w:pPr>
+              <w:jc w:val="center"/>
+              <w:rPr>
+                <w:sz w:val="18"/>
+                <w:szCs w:val="18"/>
+              </w:rPr>
+            </w:pPr>
+            <w:r>
+              <w:rPr>
+                <w:sz w:val="18"/>
+                <w:szCs w:val="18"/>
+              </w:rPr>
+              <w:t xml:space="preserve">Secondary </w:t>
+            </w:r>
+            <w:r>
+              <w:rPr>
+                <w:sz w:val="18"/>
+                <w:szCs w:val="18"/>
+              </w:rPr>
+              <w:t>D</w:t>
+            </w:r>
+            <w:r>
+              <w:rPr>
+                <w:sz w:val="18"/>
+                <w:szCs w:val="18"/>
+              </w:rPr>
+              <w:t xml:space="preserve">ebug </w:t>
+            </w:r>
+            <w:r>
+              <w:rPr>
+                <w:sz w:val="18"/>
+                <w:szCs w:val="18"/>
+              </w:rPr>
+              <w:t>C</w:t>
+            </w:r>
+            <w:r>
+              <w:rPr>
+                <w:sz w:val="18"/>
+                <w:szCs w:val="18"/>
+              </w:rPr>
+              <w:t xml:space="preserve">onsole for </w:t>
+            </w:r>
+            <w:r>
+              <w:rPr>
+                <w:sz w:val="18"/>
+                <w:szCs w:val="18"/>
+              </w:rPr>
+              <w:t>I</w:t>
+            </w:r>
+            <w:r>
+              <w:rPr>
+                <w:sz w:val="18"/>
+                <w:szCs w:val="18"/>
+              </w:rPr>
+              <w:t>nput, Redo Messaging</w:t>
+            </w:r>
+          </w:p>
+        </w:tc>
+        <w:tc>
+          <w:tcPr>
+            <w:tcW w:w="1165" w:type="dxa"/>
+          </w:tcPr>
+          <w:p>
+            <w:pPr>
+              <w:jc w:val="center"/>
+              <w:rPr>
+                <w:sz w:val="18"/>
+                <w:szCs w:val="18"/>
+              </w:rPr>
+            </w:pPr>
+            <w:r>
+              <w:rPr>
+                <w:sz w:val="18"/>
+                <w:szCs w:val="18"/>
+              </w:rPr>
+              <w:t xml:space="preserve">Threading + </w:t>
+            </w:r>
+            <w:r>
+              <w:rPr>
+                <w:sz w:val="18"/>
+                <w:szCs w:val="18"/>
+              </w:rPr>
+              <w:t>D</w:t>
+            </w:r>
+            <w:r>
+              <w:rPr>
+                <w:sz w:val="18"/>
+                <w:szCs w:val="18"/>
+              </w:rPr>
+              <w:t xml:space="preserve">ocumenting </w:t>
+            </w:r>
+            <w:r>
+              <w:rPr>
+                <w:sz w:val="18"/>
+                <w:szCs w:val="18"/>
+              </w:rPr>
+              <w:t>O</w:t>
+            </w:r>
+            <w:r>
+              <w:rPr>
+                <w:sz w:val="18"/>
+                <w:szCs w:val="18"/>
+              </w:rPr>
+              <w:t xml:space="preserve">ther </w:t>
+            </w:r>
+            <w:r>
+              <w:rPr>
+                <w:sz w:val="18"/>
+                <w:szCs w:val="18"/>
+              </w:rPr>
+              <w:t>I</w:t>
+            </w:r>
+            <w:r>
+              <w:rPr>
+                <w:sz w:val="18"/>
+                <w:szCs w:val="18"/>
+              </w:rPr>
+              <w:t>ndividual systems</w:t>
+            </w:r>
+          </w:p>
+        </w:tc>
+        <w:tc>
+          <w:tcPr>
+            <w:tcW w:w="1165" w:type="dxa"/>
+          </w:tcPr>
+          <w:p>
+            <w:pPr>
+              <w:jc w:val="center"/>
+              <w:rPr>
+                <w:sz w:val="18"/>
+                <w:szCs w:val="18"/>
+              </w:rPr>
+            </w:pPr>
+            <w:r>
+              <w:rPr>
+                <w:sz w:val="18"/>
+                <w:szCs w:val="18"/>
+              </w:rPr>
+              <w:t>Documenting Physics, Streamlining Physics</w:t>
+            </w:r>
+          </w:p>
+        </w:tc>
+        <w:tc>
+          <w:tcPr>
+            <w:tcW w:w="1146" w:type="dxa"/>
+          </w:tcPr>
+          <w:p>
+            <w:pPr>
+              <w:jc w:val="center"/>
+              <w:rPr>
+                <w:sz w:val="18"/>
+                <w:szCs w:val="18"/>
+              </w:rPr>
+            </w:pPr>
+            <w:r>
+              <w:rPr>
+                <w:sz w:val="18"/>
+                <w:szCs w:val="18"/>
+              </w:rPr>
+              <w:t>Background Art, Player Walk/Attack, Enemy Sprites</w:t>
+            </w:r>
+          </w:p>
+        </w:tc>
+      </w:tr>
+      <w:tr>
+        <w:tc>
+          <w:tcPr>
+            <w:tcW w:w="731" w:type="dxa"/>
+          </w:tcPr>
+          <w:p>
+            <w:pPr>
+              <w:jc w:val="center"/>
+              <w:rPr>
+                <w:b/>
+                <w:sz w:val="18"/>
+                <w:szCs w:val="18"/>
+              </w:rPr>
+            </w:pPr>
+            <w:r>
+              <w:rPr>
+                <w:b/>
+                <w:sz w:val="18"/>
+                <w:szCs w:val="18"/>
+              </w:rPr>
+              <w:t>Week 11</w:t>
+            </w:r>
+          </w:p>
+        </w:tc>
+        <w:tc>
+          <w:tcPr>
+            <w:tcW w:w="1244" w:type="dxa"/>
+          </w:tcPr>
+          <w:p>
+            <w:pPr>
+              <w:jc w:val="center"/>
+              <w:rPr>
+                <w:sz w:val="18"/>
+                <w:szCs w:val="18"/>
+              </w:rPr>
+            </w:pPr>
+            <w:r>
+              <w:rPr>
+                <w:sz w:val="18"/>
+                <w:szCs w:val="18"/>
+              </w:rPr>
+              <w:t>Refine Actions</w:t>
+            </w:r>
+          </w:p>
+        </w:tc>
+        <w:tc>
+          <w:tcPr>
+            <w:tcW w:w="1569" w:type="dxa"/>
+          </w:tcPr>
+          <w:p>
+            <w:pPr>
+              <w:jc w:val="center"/>
+              <w:rPr>
+                <w:sz w:val="18"/>
+                <w:szCs w:val="18"/>
+              </w:rPr>
+            </w:pPr>
+            <w:r>
+              <w:rPr>
+                <w:sz w:val="18"/>
+                <w:szCs w:val="18"/>
+              </w:rPr>
+              <w:t>Add IMGUI, FMOD tools</w:t>
+            </w:r>
+          </w:p>
+        </w:tc>
+        <w:tc>
+          <w:tcPr>
+            <w:tcW w:w="1165" w:type="dxa"/>
+          </w:tcPr>
+          <w:p>
+            <w:pPr>
+              <w:jc w:val="center"/>
+              <w:rPr>
+                <w:sz w:val="18"/>
+                <w:szCs w:val="18"/>
+              </w:rPr>
+            </w:pPr>
+            <w:r>
+              <w:rPr>
+                <w:sz w:val="18"/>
+                <w:szCs w:val="18"/>
+              </w:rPr>
+              <w:t xml:space="preserve">Entity / Component </w:t>
+            </w:r>
+            <w:r>
+              <w:rPr>
+                <w:sz w:val="18"/>
+                <w:szCs w:val="18"/>
+              </w:rPr>
+              <w:t>S</w:t>
+            </w:r>
+            <w:r>
+              <w:rPr>
+                <w:sz w:val="18"/>
+                <w:szCs w:val="18"/>
+              </w:rPr>
+              <w:t>cripting</w:t>
+            </w:r>
+          </w:p>
+        </w:tc>
+        <w:tc>
+          <w:tcPr>
+            <w:tcW w:w="1165" w:type="dxa"/>
+          </w:tcPr>
+          <w:p>
+            <w:pPr>
+              <w:jc w:val="center"/>
+              <w:rPr>
+                <w:sz w:val="18"/>
+                <w:szCs w:val="18"/>
+              </w:rPr>
+            </w:pPr>
+            <w:r>
+              <w:rPr>
+                <w:sz w:val="18"/>
+                <w:szCs w:val="18"/>
+              </w:rPr>
+              <w:t>Particle, Redo Messaging</w:t>
+            </w:r>
+          </w:p>
+        </w:tc>
+        <w:tc>
+          <w:tcPr>
+            <w:tcW w:w="1165" w:type="dxa"/>
+          </w:tcPr>
+          <w:p>
+            <w:pPr>
+              <w:jc w:val="center"/>
+              <w:rPr>
+                <w:sz w:val="18"/>
+                <w:szCs w:val="18"/>
+              </w:rPr>
+            </w:pPr>
+            <w:r>
+              <w:rPr>
+                <w:sz w:val="18"/>
+                <w:szCs w:val="18"/>
+              </w:rPr>
+              <w:t xml:space="preserve">Clearing </w:t>
+            </w:r>
+            <w:r>
+              <w:rPr>
+                <w:sz w:val="18"/>
+                <w:szCs w:val="18"/>
+              </w:rPr>
+              <w:t>M</w:t>
+            </w:r>
+            <w:r>
+              <w:rPr>
+                <w:sz w:val="18"/>
+                <w:szCs w:val="18"/>
+              </w:rPr>
+              <w:t xml:space="preserve">emory </w:t>
+            </w:r>
+            <w:r>
+              <w:rPr>
+                <w:sz w:val="18"/>
+                <w:szCs w:val="18"/>
+              </w:rPr>
+              <w:t>L</w:t>
+            </w:r>
+            <w:r>
+              <w:rPr>
+                <w:sz w:val="18"/>
+                <w:szCs w:val="18"/>
+              </w:rPr>
+              <w:t>eaks</w:t>
+            </w:r>
+          </w:p>
+        </w:tc>
+        <w:tc>
+          <w:tcPr>
+            <w:tcW w:w="1165" w:type="dxa"/>
+          </w:tcPr>
+          <w:p>
+            <w:pPr>
+              <w:jc w:val="center"/>
+              <w:rPr>
+                <w:sz w:val="18"/>
+                <w:szCs w:val="18"/>
+              </w:rPr>
+            </w:pPr>
+            <w:r>
+              <w:rPr>
+                <w:sz w:val="18"/>
+                <w:szCs w:val="18"/>
+              </w:rPr>
+              <w:t>Ray-Casting</w:t>
+            </w:r>
+          </w:p>
+        </w:tc>
+        <w:tc>
+          <w:tcPr>
+            <w:tcW w:w="1146" w:type="dxa"/>
+          </w:tcPr>
+          <w:p>
+            <w:pPr>
+              <w:jc w:val="center"/>
+              <w:rPr>
+                <w:sz w:val="18"/>
+                <w:szCs w:val="18"/>
+              </w:rPr>
+            </w:pPr>
+            <w:r>
+              <w:rPr>
+                <w:sz w:val="18"/>
+                <w:szCs w:val="18"/>
+              </w:rPr>
+              <w:t>Background Art, Player Animations, UI/Scroll Art</w:t>
+            </w:r>
+          </w:p>
+        </w:tc>
+      </w:tr>
+      <w:tr>
+        <w:tc>
+          <w:tcPr>
+            <w:tcW w:w="731" w:type="dxa"/>
+          </w:tcPr>
+          <w:p>
+            <w:pPr>
+              <w:jc w:val="center"/>
+              <w:rPr>
+                <w:b/>
+                <w:sz w:val="18"/>
+                <w:szCs w:val="18"/>
+              </w:rPr>
+            </w:pPr>
+            <w:r>
+              <w:rPr>
+                <w:b/>
+                <w:sz w:val="18"/>
+                <w:szCs w:val="18"/>
+              </w:rPr>
+              <w:t>Week 12</w:t>
+            </w:r>
+          </w:p>
+        </w:tc>
+        <w:tc>
+          <w:tcPr>
+            <w:tcW w:w="1244" w:type="dxa"/>
+          </w:tcPr>
+          <w:p>
+            <w:pPr>
+              <w:jc w:val="center"/>
+              <w:rPr>
+                <w:sz w:val="18"/>
+                <w:szCs w:val="18"/>
+              </w:rPr>
+            </w:pPr>
+            <w:proofErr w:type="spellStart"/>
+            <w:r>
+              <w:rPr>
+                <w:sz w:val="18"/>
+                <w:szCs w:val="18"/>
+              </w:rPr>
+              <w:t>Lua</w:t>
+            </w:r>
+            <w:proofErr w:type="spellEnd"/>
+            <w:r>
+              <w:rPr>
+                <w:sz w:val="18"/>
+                <w:szCs w:val="18"/>
+              </w:rPr>
+              <w:t xml:space="preserve"> Delegates</w:t>
+            </w:r>
+          </w:p>
+        </w:tc>
+        <w:tc>
+          <w:tcPr>
+            <w:tcW w:w="1569" w:type="dxa"/>
+          </w:tcPr>
+          <w:p>
+            <w:pPr>
+              <w:jc w:val="center"/>
+              <w:rPr>
+                <w:sz w:val="18"/>
+                <w:szCs w:val="18"/>
+              </w:rPr>
+            </w:pPr>
+            <w:r>
+              <w:rPr>
+                <w:sz w:val="18"/>
+                <w:szCs w:val="18"/>
+              </w:rPr>
+              <w:t xml:space="preserve">Main Menu + Level 1 Themes, Improve </w:t>
+            </w:r>
+            <w:proofErr w:type="spellStart"/>
+            <w:r>
+              <w:rPr>
+                <w:sz w:val="18"/>
+                <w:szCs w:val="18"/>
+              </w:rPr>
+              <w:t>Lua</w:t>
+            </w:r>
+            <w:proofErr w:type="spellEnd"/>
+            <w:r>
+              <w:rPr>
+                <w:sz w:val="18"/>
+                <w:szCs w:val="18"/>
+              </w:rPr>
+              <w:t xml:space="preserve"> Integration</w:t>
+            </w:r>
+          </w:p>
+        </w:tc>
+        <w:tc>
+          <w:tcPr>
+            <w:tcW w:w="1165" w:type="dxa"/>
+          </w:tcPr>
+          <w:p>
+            <w:pPr>
+              <w:jc w:val="center"/>
+              <w:rPr>
+                <w:sz w:val="18"/>
+                <w:szCs w:val="18"/>
+              </w:rPr>
+            </w:pPr>
+            <w:r>
+              <w:rPr>
+                <w:sz w:val="18"/>
+                <w:szCs w:val="18"/>
+              </w:rPr>
+              <w:t xml:space="preserve">Make </w:t>
+            </w:r>
+            <w:r>
+              <w:rPr>
+                <w:sz w:val="18"/>
+                <w:szCs w:val="18"/>
+              </w:rPr>
+              <w:t>L</w:t>
+            </w:r>
+            <w:r>
+              <w:rPr>
+                <w:sz w:val="18"/>
+                <w:szCs w:val="18"/>
+              </w:rPr>
+              <w:t>evels with GUI</w:t>
+            </w:r>
+          </w:p>
+        </w:tc>
+        <w:tc>
+          <w:tcPr>
+            <w:tcW w:w="1165" w:type="dxa"/>
+          </w:tcPr>
+          <w:p>
+            <w:pPr>
+              <w:jc w:val="center"/>
+              <w:rPr>
+                <w:sz w:val="18"/>
+                <w:szCs w:val="18"/>
+              </w:rPr>
+            </w:pPr>
+            <w:proofErr w:type="spellStart"/>
+            <w:r>
+              <w:rPr>
+                <w:sz w:val="18"/>
+                <w:szCs w:val="18"/>
+              </w:rPr>
+              <w:t>Lua</w:t>
+            </w:r>
+            <w:proofErr w:type="spellEnd"/>
+            <w:r>
+              <w:rPr>
+                <w:sz w:val="18"/>
+                <w:szCs w:val="18"/>
+              </w:rPr>
+              <w:t xml:space="preserve"> Delegates</w:t>
+            </w:r>
+          </w:p>
+        </w:tc>
+        <w:tc>
+          <w:tcPr>
+            <w:tcW w:w="1165" w:type="dxa"/>
+          </w:tcPr>
+          <w:p>
+            <w:pPr>
+              <w:jc w:val="center"/>
+              <w:rPr>
+                <w:sz w:val="18"/>
+                <w:szCs w:val="18"/>
+              </w:rPr>
+            </w:pPr>
+            <w:r>
+              <w:rPr>
+                <w:sz w:val="18"/>
+                <w:szCs w:val="18"/>
+              </w:rPr>
+              <w:t>Prototype Analysis</w:t>
+            </w:r>
+          </w:p>
+        </w:tc>
+        <w:tc>
+          <w:tcPr>
+            <w:tcW w:w="1165" w:type="dxa"/>
+          </w:tcPr>
+          <w:p>
+            <w:pPr>
+              <w:jc w:val="center"/>
+              <w:rPr>
+                <w:sz w:val="18"/>
+                <w:szCs w:val="18"/>
+              </w:rPr>
+            </w:pPr>
+            <w:r>
+              <w:rPr>
+                <w:sz w:val="18"/>
+                <w:szCs w:val="18"/>
+              </w:rPr>
+              <w:t>Prototype Analysis</w:t>
+            </w:r>
+          </w:p>
+        </w:tc>
+        <w:tc>
+          <w:tcPr>
+            <w:tcW w:w="1146" w:type="dxa"/>
+          </w:tcPr>
+          <w:p>
+            <w:pPr>
+              <w:jc w:val="center"/>
+              <w:rPr>
+                <w:sz w:val="18"/>
+                <w:szCs w:val="18"/>
+              </w:rPr>
+            </w:pPr>
+            <w:r>
+              <w:rPr>
+                <w:sz w:val="18"/>
+                <w:szCs w:val="18"/>
+              </w:rPr>
+              <w:t>Finalize Player Animations, Enemy Animations</w:t>
+            </w:r>
+          </w:p>
+        </w:tc>
+      </w:tr>
+      <w:tr>
+        <w:tc>
+          <w:tcPr>
+            <w:tcW w:w="731" w:type="dxa"/>
+          </w:tcPr>
+          <w:p>
+            <w:pPr>
+              <w:jc w:val="center"/>
+              <w:rPr>
+                <w:b/>
+                <w:sz w:val="18"/>
+                <w:szCs w:val="18"/>
+              </w:rPr>
+            </w:pPr>
+            <w:r>
+              <w:rPr>
+                <w:b/>
+                <w:sz w:val="18"/>
+                <w:szCs w:val="18"/>
+              </w:rPr>
+              <w:t>Week 13</w:t>
+            </w:r>
+          </w:p>
+        </w:tc>
+        <w:tc>
+          <w:tcPr>
+            <w:tcW w:w="1244" w:type="dxa"/>
+          </w:tcPr>
+          <w:p>
+            <w:pPr>
+              <w:jc w:val="center"/>
+              <w:rPr>
+                <w:sz w:val="18"/>
+                <w:szCs w:val="18"/>
+              </w:rPr>
+            </w:pPr>
+            <w:r>
+              <w:rPr>
+                <w:sz w:val="18"/>
+                <w:szCs w:val="18"/>
+              </w:rPr>
+              <w:t>In-Engine Prototype Crunch</w:t>
+            </w:r>
+          </w:p>
+        </w:tc>
+        <w:tc>
+          <w:tcPr>
+            <w:tcW w:w="1569" w:type="dxa"/>
+          </w:tcPr>
+          <w:p>
+            <w:pPr>
+              <w:jc w:val="center"/>
+              <w:rPr>
+                <w:sz w:val="18"/>
+                <w:szCs w:val="18"/>
+              </w:rPr>
+            </w:pPr>
+            <w:r>
+              <w:rPr>
+                <w:sz w:val="18"/>
+                <w:szCs w:val="18"/>
+              </w:rPr>
+              <w:t>In-Engine Prototype Crunch</w:t>
+            </w:r>
+          </w:p>
+        </w:tc>
+        <w:tc>
+          <w:tcPr>
+            <w:tcW w:w="1165" w:type="dxa"/>
+          </w:tcPr>
+          <w:p>
+            <w:pPr>
+              <w:jc w:val="center"/>
+              <w:rPr>
+                <w:sz w:val="18"/>
+                <w:szCs w:val="18"/>
+              </w:rPr>
+            </w:pPr>
+            <w:r>
+              <w:rPr>
+                <w:sz w:val="18"/>
+                <w:szCs w:val="18"/>
+              </w:rPr>
+              <w:t>In-Engine Prototype Crunch</w:t>
+            </w:r>
+          </w:p>
+        </w:tc>
+        <w:tc>
+          <w:tcPr>
+            <w:tcW w:w="1165" w:type="dxa"/>
+          </w:tcPr>
+          <w:p>
+            <w:pPr>
+              <w:jc w:val="center"/>
+              <w:rPr>
+                <w:sz w:val="18"/>
+                <w:szCs w:val="18"/>
+              </w:rPr>
+            </w:pPr>
+            <w:r>
+              <w:rPr>
+                <w:sz w:val="18"/>
+                <w:szCs w:val="18"/>
+              </w:rPr>
+              <w:t>In-Engine Prototype Crunch</w:t>
+            </w:r>
+          </w:p>
+        </w:tc>
+        <w:tc>
+          <w:tcPr>
+            <w:tcW w:w="1165" w:type="dxa"/>
+          </w:tcPr>
+          <w:p>
+            <w:pPr>
+              <w:jc w:val="center"/>
+              <w:rPr>
+                <w:sz w:val="18"/>
+                <w:szCs w:val="18"/>
+              </w:rPr>
+            </w:pPr>
+            <w:r>
+              <w:rPr>
+                <w:sz w:val="18"/>
+                <w:szCs w:val="18"/>
+              </w:rPr>
+              <w:t>In-Engine Prototype Crunch</w:t>
+            </w:r>
+          </w:p>
+        </w:tc>
+        <w:tc>
+          <w:tcPr>
+            <w:tcW w:w="1165" w:type="dxa"/>
+          </w:tcPr>
+          <w:p>
+            <w:pPr>
+              <w:jc w:val="center"/>
+              <w:rPr>
+                <w:sz w:val="18"/>
+                <w:szCs w:val="18"/>
+              </w:rPr>
+            </w:pPr>
+            <w:r>
+              <w:rPr>
+                <w:sz w:val="18"/>
+                <w:szCs w:val="18"/>
+              </w:rPr>
+              <w:t>In-Engine Prototype Crunch</w:t>
+            </w:r>
+          </w:p>
+        </w:tc>
+        <w:tc>
+          <w:tcPr>
+            <w:tcW w:w="1146" w:type="dxa"/>
+          </w:tcPr>
+          <w:p>
+            <w:pPr>
+              <w:jc w:val="center"/>
+              <w:rPr>
+                <w:sz w:val="18"/>
+                <w:szCs w:val="18"/>
+              </w:rPr>
+            </w:pPr>
+            <w:r>
+              <w:rPr>
+                <w:sz w:val="18"/>
+                <w:szCs w:val="18"/>
+              </w:rPr>
+              <w:t>Tile Map art, Enemy Animations</w:t>
+            </w:r>
+          </w:p>
+        </w:tc>
+      </w:tr>
+      <w:tr>
+        <w:tc>
+          <w:tcPr>
+            <w:tcW w:w="731" w:type="dxa"/>
+          </w:tcPr>
+          <w:p>
+            <w:pPr>
+              <w:jc w:val="center"/>
+              <w:rPr>
+                <w:b/>
+                <w:sz w:val="18"/>
+                <w:szCs w:val="18"/>
+              </w:rPr>
+            </w:pPr>
+            <w:r>
+              <w:rPr>
+                <w:b/>
+                <w:sz w:val="18"/>
+                <w:szCs w:val="18"/>
+              </w:rPr>
+              <w:t>Week 14</w:t>
+            </w:r>
+          </w:p>
+        </w:tc>
+        <w:tc>
+          <w:tcPr>
+            <w:tcW w:w="1244" w:type="dxa"/>
+          </w:tcPr>
+          <w:p>
+            <w:pPr>
+              <w:jc w:val="center"/>
+              <w:rPr>
+                <w:sz w:val="18"/>
+                <w:szCs w:val="18"/>
+              </w:rPr>
+            </w:pPr>
+            <w:r>
+              <w:rPr>
+                <w:sz w:val="18"/>
+                <w:szCs w:val="18"/>
+              </w:rPr>
+              <w:t>In-Engine Prototype Crunch</w:t>
+            </w:r>
+          </w:p>
+        </w:tc>
+        <w:tc>
+          <w:tcPr>
+            <w:tcW w:w="1569" w:type="dxa"/>
+          </w:tcPr>
+          <w:p>
+            <w:pPr>
+              <w:jc w:val="center"/>
+              <w:rPr>
+                <w:sz w:val="18"/>
+                <w:szCs w:val="18"/>
+              </w:rPr>
+            </w:pPr>
+            <w:r>
+              <w:rPr>
+                <w:sz w:val="18"/>
+                <w:szCs w:val="18"/>
+              </w:rPr>
+              <w:t>In-Engine Prototype Crunch</w:t>
+            </w:r>
+          </w:p>
+        </w:tc>
+        <w:tc>
+          <w:tcPr>
+            <w:tcW w:w="1165" w:type="dxa"/>
+          </w:tcPr>
+          <w:p>
+            <w:pPr>
+              <w:jc w:val="center"/>
+              <w:rPr>
+                <w:sz w:val="18"/>
+                <w:szCs w:val="18"/>
+              </w:rPr>
+            </w:pPr>
+            <w:r>
+              <w:rPr>
+                <w:sz w:val="18"/>
+                <w:szCs w:val="18"/>
+              </w:rPr>
+              <w:t>In-Engine Prototype Crunch</w:t>
+            </w:r>
+          </w:p>
+        </w:tc>
+        <w:tc>
+          <w:tcPr>
+            <w:tcW w:w="1165" w:type="dxa"/>
+          </w:tcPr>
+          <w:p>
+            <w:pPr>
+              <w:jc w:val="center"/>
+              <w:rPr>
+                <w:sz w:val="18"/>
+                <w:szCs w:val="18"/>
+              </w:rPr>
+            </w:pPr>
+            <w:r>
+              <w:rPr>
+                <w:sz w:val="18"/>
+                <w:szCs w:val="18"/>
+              </w:rPr>
+              <w:t>In-Engine Prototype Crunch</w:t>
+            </w:r>
+          </w:p>
+        </w:tc>
+        <w:tc>
+          <w:tcPr>
+            <w:tcW w:w="1165" w:type="dxa"/>
+          </w:tcPr>
+          <w:p>
+            <w:pPr>
+              <w:jc w:val="center"/>
+              <w:rPr>
+                <w:sz w:val="18"/>
+                <w:szCs w:val="18"/>
+              </w:rPr>
+            </w:pPr>
+            <w:r>
+              <w:rPr>
+                <w:sz w:val="18"/>
+                <w:szCs w:val="18"/>
+              </w:rPr>
+              <w:t>In-Engine Prototype Crunch</w:t>
+            </w:r>
+          </w:p>
+        </w:tc>
+        <w:tc>
+          <w:tcPr>
+            <w:tcW w:w="1165" w:type="dxa"/>
+          </w:tcPr>
+          <w:p>
+            <w:pPr>
+              <w:jc w:val="center"/>
+              <w:rPr>
+                <w:sz w:val="18"/>
+                <w:szCs w:val="18"/>
+              </w:rPr>
+            </w:pPr>
+            <w:r>
+              <w:rPr>
+                <w:sz w:val="18"/>
+                <w:szCs w:val="18"/>
+              </w:rPr>
+              <w:t>In-Engine Prototype Crunch</w:t>
+            </w:r>
+          </w:p>
+        </w:tc>
+        <w:tc>
+          <w:tcPr>
+            <w:tcW w:w="1146" w:type="dxa"/>
+          </w:tcPr>
+          <w:p>
+            <w:pPr>
+              <w:jc w:val="center"/>
+              <w:rPr>
+                <w:sz w:val="18"/>
+                <w:szCs w:val="18"/>
+              </w:rPr>
+            </w:pPr>
+            <w:r>
+              <w:rPr>
+                <w:sz w:val="18"/>
+                <w:szCs w:val="18"/>
+              </w:rPr>
+              <w:t>Tile Map art, Enemy Animations</w:t>
+            </w:r>
+          </w:p>
+        </w:tc>
+      </w:tr>
+    </w:tbl>
     <w:p>
       <w:pPr>
         <w:spacing w:after="0" w:line="240" w:lineRule="auto"/>
@@ -182,10 +1537,7 @@
         <w:spacing w:after="0" w:line="240" w:lineRule="auto"/>
       </w:pPr>
       <w:r>
-        <w:t>______________________________________________________</w:t>
-      </w:r>
-      <w:r>
-        <w:t>_______________________________</w:t>
+        <w:t>_____________________________________________________________________________________</w:t>
       </w:r>
     </w:p>
     <w:p>
@@ -862,8 +2214,6 @@
       <w:r>
         <w:t>pathing</w:t>
       </w:r>
-      <w:bookmarkStart w:id="0" w:name="_GoBack"/>
-      <w:bookmarkEnd w:id="0"/>
       <w:proofErr w:type="spellEnd"/>
     </w:p>
     <w:p>
@@ -1463,6 +2813,62 @@
       <w:contextualSpacing/>
     </w:pPr>
   </w:style>
+  <w:style w:type="table" w:styleId="TableGrid">
+    <w:name w:val="Table Grid"/>
+    <w:basedOn w:val="TableNormal"/>
+    <w:uiPriority w:val="39"/>
+    <w:rsid w:val="00D544C4"/>
+    <w:pPr>
+      <w:spacing w:after="0" w:line="240" w:lineRule="auto"/>
+    </w:pPr>
+    <w:tblPr>
+      <w:tblInd w:w="0" w:type="dxa"/>
+      <w:tblBorders>
+        <w:top w:val="single" w:sz="4" w:space="0" w:color="auto"/>
+        <w:left w:val="single" w:sz="4" w:space="0" w:color="auto"/>
+        <w:bottom w:val="single" w:sz="4" w:space="0" w:color="auto"/>
+        <w:right w:val="single" w:sz="4" w:space="0" w:color="auto"/>
+        <w:insideH w:val="single" w:sz="4" w:space="0" w:color="auto"/>
+        <w:insideV w:val="single" w:sz="4" w:space="0" w:color="auto"/>
+      </w:tblBorders>
+      <w:tblCellMar>
+        <w:top w:w="0" w:type="dxa"/>
+        <w:left w:w="108" w:type="dxa"/>
+        <w:bottom w:w="0" w:type="dxa"/>
+        <w:right w:w="108" w:type="dxa"/>
+      </w:tblCellMar>
+    </w:tblPr>
+  </w:style>
+  <w:style w:type="paragraph" w:styleId="BalloonText">
+    <w:name w:val="Balloon Text"/>
+    <w:basedOn w:val="Normal"/>
+    <w:link w:val="BalloonTextChar"/>
+    <w:uiPriority w:val="99"/>
+    <w:semiHidden/>
+    <w:unhideWhenUsed/>
+    <w:rsid w:val="002B6794"/>
+    <w:pPr>
+      <w:spacing w:after="0" w:line="240" w:lineRule="auto"/>
+    </w:pPr>
+    <w:rPr>
+      <w:rFonts w:ascii="Segoe UI" w:hAnsi="Segoe UI" w:cs="Segoe UI"/>
+      <w:sz w:val="18"/>
+      <w:szCs w:val="18"/>
+    </w:rPr>
+  </w:style>
+  <w:style w:type="character" w:customStyle="1" w:styleId="BalloonTextChar">
+    <w:name w:val="Balloon Text Char"/>
+    <w:basedOn w:val="DefaultParagraphFont"/>
+    <w:link w:val="BalloonText"/>
+    <w:uiPriority w:val="99"/>
+    <w:semiHidden/>
+    <w:rsid w:val="002B6794"/>
+    <w:rPr>
+      <w:rFonts w:ascii="Segoe UI" w:hAnsi="Segoe UI" w:cs="Segoe UI"/>
+      <w:sz w:val="18"/>
+      <w:szCs w:val="18"/>
+    </w:rPr>
+  </w:style>
 </w:styles>
 </file>
 

</xml_diff>

<commit_message>
Prototype Changes -Updated character sprites to have the new art given to us by our fabulous artists -Added pathfinding nodes for the enemy AI everywhere -Updated info for the presentation handout
</commit_message>
<xml_diff>
--- a/Shared Files/Segment Presentation_Handout.docx
+++ b/Shared Files/Segment Presentation_Handout.docx
@@ -118,8 +118,6 @@
       <w:pPr>
         <w:spacing w:after="0" w:line="240" w:lineRule="auto"/>
       </w:pPr>
-      <w:bookmarkStart w:id="0" w:name="_GoBack"/>
-      <w:bookmarkEnd w:id="0"/>
       <w:r>
         <w:t>Schedule by Week:</w:t>
       </w:r>
@@ -1940,6 +1938,60 @@
       <w:r>
         <w:t>No sound designers</w:t>
       </w:r>
+    </w:p>
+    <w:p>
+      <w:pPr>
+        <w:pStyle w:val="ListParagraph"/>
+        <w:numPr>
+          <w:ilvl w:val="0"/>
+          <w:numId w:val="1"/>
+        </w:numPr>
+        <w:spacing w:after="0" w:line="240" w:lineRule="auto"/>
+      </w:pPr>
+      <w:r>
+        <w:t>Engine</w:t>
+      </w:r>
+    </w:p>
+    <w:p>
+      <w:pPr>
+        <w:pStyle w:val="ListParagraph"/>
+        <w:numPr>
+          <w:ilvl w:val="1"/>
+          <w:numId w:val="1"/>
+        </w:numPr>
+        <w:spacing w:after="0" w:line="240" w:lineRule="auto"/>
+      </w:pPr>
+      <w:r>
+        <w:t>Sound</w:t>
+      </w:r>
+    </w:p>
+    <w:p>
+      <w:pPr>
+        <w:pStyle w:val="ListParagraph"/>
+        <w:numPr>
+          <w:ilvl w:val="1"/>
+          <w:numId w:val="1"/>
+        </w:numPr>
+        <w:spacing w:after="0" w:line="240" w:lineRule="auto"/>
+      </w:pPr>
+      <w:r>
+        <w:t>Console input</w:t>
+      </w:r>
+    </w:p>
+    <w:p>
+      <w:pPr>
+        <w:pStyle w:val="ListParagraph"/>
+        <w:numPr>
+          <w:ilvl w:val="1"/>
+          <w:numId w:val="1"/>
+        </w:numPr>
+        <w:spacing w:after="0" w:line="240" w:lineRule="auto"/>
+      </w:pPr>
+      <w:r>
+        <w:t>Tweaking</w:t>
+      </w:r>
+      <w:bookmarkStart w:id="0" w:name="_GoBack"/>
+      <w:bookmarkEnd w:id="0"/>
     </w:p>
     <w:p>
       <w:pPr>

</xml_diff>